<commit_message>
Added milestone 2 document
</commit_message>
<xml_diff>
--- a/Documentation/Milestone 2.docx
+++ b/Documentation/Milestone 2.docx
@@ -140,6 +140,37 @@
       <w:r>
         <w:t>). These sounds do not fit very well, so I am thinking about changing them.</w:t>
       </w:r>
+    </w:p>
+    <w:p>
+      <w:pPr>
+        <w:spacing w:line="480" w:lineRule="auto"/>
+      </w:pPr>
+      <w:r>
+        <w:tab/>
+      </w:r>
+      <w:r>
+        <w:t>I created a Reaper project so I can edit the sounds I find for the other events</w:t>
+      </w:r>
+      <w:r>
+        <w:t>, as well as a</w:t>
+      </w:r>
+      <w:r>
+        <w:t xml:space="preserve"> Google Document for sound documentation</w:t>
+      </w:r>
+      <w:r>
+        <w:t xml:space="preserve"> (</w:t>
+      </w:r>
+      <w:r>
+        <w:t>the previous sounds have credits in game</w:t>
+      </w:r>
+      <w:r>
+        <w:t>).</w:t>
+      </w:r>
+    </w:p>
+    <w:p>
+      <w:pPr>
+        <w:spacing w:line="480" w:lineRule="auto"/>
+      </w:pPr>
     </w:p>
     <w:p>
       <w:pPr>
@@ -149,11 +180,52 @@
         </w:rPr>
       </w:pPr>
       <w:r>
-        <w:tab/>
-      </w:r>
-      <w:r>
-        <w:t>I created a Reaper project so I can edit the sounds I find for the other events.</w:t>
-      </w:r>
+        <w:t xml:space="preserve">Google Doc link: </w:t>
+      </w:r>
+      <w:hyperlink r:id="rId4" w:history="1">
+        <w:r>
+          <w:rPr>
+            <w:rStyle w:val="Hyperlink"/>
+          </w:rPr>
+          <w:t>https://docs.</w:t>
+        </w:r>
+        <w:r>
+          <w:rPr>
+            <w:rStyle w:val="Hyperlink"/>
+          </w:rPr>
+          <w:t>g</w:t>
+        </w:r>
+        <w:r>
+          <w:rPr>
+            <w:rStyle w:val="Hyperlink"/>
+          </w:rPr>
+          <w:t>oogle.com/do</w:t>
+        </w:r>
+        <w:r>
+          <w:rPr>
+            <w:rStyle w:val="Hyperlink"/>
+          </w:rPr>
+          <w:t>c</w:t>
+        </w:r>
+        <w:r>
+          <w:rPr>
+            <w:rStyle w:val="Hyperlink"/>
+          </w:rPr>
+          <w:t>ume</w:t>
+        </w:r>
+        <w:r>
+          <w:rPr>
+            <w:rStyle w:val="Hyperlink"/>
+          </w:rPr>
+          <w:t>n</w:t>
+        </w:r>
+        <w:r>
+          <w:rPr>
+            <w:rStyle w:val="Hyperlink"/>
+          </w:rPr>
+          <w:t>t/d/14UcqEe83EwZ6sGzfpgqPf6LsRyp_B9ws0hz2ZLxGGXc/edit?usp=sharing</w:t>
+        </w:r>
+      </w:hyperlink>
     </w:p>
     <w:sectPr>
       <w:pgSz w:w="12240" w:h="15840"/>
@@ -605,6 +677,41 @@
     <w:semiHidden/>
     <w:rsid w:val="00D17E57"/>
   </w:style>
+  <w:style w:type="character" w:styleId="Hyperlink">
+    <w:name w:val="Hyperlink"/>
+    <w:basedOn w:val="DefaultParagraphFont"/>
+    <w:uiPriority w:val="99"/>
+    <w:unhideWhenUsed/>
+    <w:rsid w:val="00475884"/>
+    <w:rPr>
+      <w:color w:val="0563C1" w:themeColor="hyperlink"/>
+      <w:u w:val="single"/>
+    </w:rPr>
+  </w:style>
+  <w:style w:type="character" w:styleId="UnresolvedMention">
+    <w:name w:val="Unresolved Mention"/>
+    <w:basedOn w:val="DefaultParagraphFont"/>
+    <w:uiPriority w:val="99"/>
+    <w:semiHidden/>
+    <w:unhideWhenUsed/>
+    <w:rsid w:val="00475884"/>
+    <w:rPr>
+      <w:color w:val="605E5C"/>
+      <w:shd w:val="clear" w:color="auto" w:fill="E1DFDD"/>
+    </w:rPr>
+  </w:style>
+  <w:style w:type="character" w:styleId="FollowedHyperlink">
+    <w:name w:val="FollowedHyperlink"/>
+    <w:basedOn w:val="DefaultParagraphFont"/>
+    <w:uiPriority w:val="99"/>
+    <w:semiHidden/>
+    <w:unhideWhenUsed/>
+    <w:rsid w:val="00475884"/>
+    <w:rPr>
+      <w:color w:val="954F72" w:themeColor="followedHyperlink"/>
+      <w:u w:val="single"/>
+    </w:rPr>
+  </w:style>
 </w:styles>
 </file>
 

</xml_diff>

<commit_message>
Added github link to milestone 2 document
</commit_message>
<xml_diff>
--- a/Documentation/Milestone 2.docx
+++ b/Documentation/Milestone 2.docx
@@ -180,50 +180,30 @@
         </w:rPr>
       </w:pPr>
       <w:r>
-        <w:t xml:space="preserve">Google Doc link: </w:t>
+        <w:t xml:space="preserve">GitHub URL: </w:t>
       </w:r>
       <w:hyperlink r:id="rId4" w:history="1">
         <w:r>
           <w:rPr>
             <w:rStyle w:val="Hyperlink"/>
           </w:rPr>
-          <w:t>https://docs.</w:t>
+          <w:t>https://github.com/panguino729/igme671</w:t>
         </w:r>
+      </w:hyperlink>
+    </w:p>
+    <w:p>
+      <w:pPr>
+        <w:spacing w:line="480" w:lineRule="auto"/>
+      </w:pPr>
+      <w:r>
+        <w:t xml:space="preserve">Google Doc link: </w:t>
+      </w:r>
+      <w:hyperlink r:id="rId5" w:history="1">
         <w:r>
           <w:rPr>
             <w:rStyle w:val="Hyperlink"/>
           </w:rPr>
-          <w:t>g</w:t>
-        </w:r>
-        <w:r>
-          <w:rPr>
-            <w:rStyle w:val="Hyperlink"/>
-          </w:rPr>
-          <w:t>oogle.com/do</w:t>
-        </w:r>
-        <w:r>
-          <w:rPr>
-            <w:rStyle w:val="Hyperlink"/>
-          </w:rPr>
-          <w:t>c</w:t>
-        </w:r>
-        <w:r>
-          <w:rPr>
-            <w:rStyle w:val="Hyperlink"/>
-          </w:rPr>
-          <w:t>ume</w:t>
-        </w:r>
-        <w:r>
-          <w:rPr>
-            <w:rStyle w:val="Hyperlink"/>
-          </w:rPr>
-          <w:t>n</w:t>
-        </w:r>
-        <w:r>
-          <w:rPr>
-            <w:rStyle w:val="Hyperlink"/>
-          </w:rPr>
-          <w:t>t/d/14UcqEe83EwZ6sGzfpgqPf6LsRyp_B9ws0hz2ZLxGGXc/edit?usp=sharing</w:t>
+          <w:t>https://docs.google.com/document/d/14UcqEe83EwZ6sGzfpgqPf6LsRyp_B9ws0hz2ZLxGGXc/edit?usp=sharing</w:t>
         </w:r>
       </w:hyperlink>
     </w:p>

</xml_diff>